<commit_message>
Bug Fix - When creating a batch file (one click shortcut), make sure the reference project file targets the designer file, not the batch file. Bug Fix - Improve the validation of duplicate folder on target Location form Bug Fix - When archiving, if a file has been locked on or used by another process, then ignore it and log an event Enhance - If target locations doesnt exist, try to create it automatically Enhance - Improve showing up the target location form Enhance - Improve the handling of folder without a permission access.
</commit_message>
<xml_diff>
--- a/Resources/One Click Zip - READ ME.docx
+++ b/Resources/One Click Zip - READ ME.docx
@@ -22,9 +22,9 @@
           <w:lang w:eastAsia="en-PH"/>
         </w:rPr>
         <w:drawing>
-          <wp:inline distT="0" distB="0" distL="0" distR="0" wp14:anchorId="1E673FD2" wp14:editId="7529A0C7">
-            <wp:extent cx="5134594" cy="2393950"/>
-            <wp:effectExtent l="0" t="0" r="0" b="6350"/>
+          <wp:inline distT="0" distB="0" distL="0" distR="0" wp14:anchorId="1E673FD2" wp14:editId="693D2EE4">
+            <wp:extent cx="4732020" cy="2393315"/>
+            <wp:effectExtent l="0" t="0" r="0" b="6985"/>
             <wp:docPr id="42" name="Picture 42" descr="Angels Software">
               <a:hlinkClick xmlns:a="http://schemas.openxmlformats.org/drawingml/2006/main" r:id="rId6" tgtFrame="&quot;_blank&quot;"/>
             </wp:docPr>
@@ -42,7 +42,7 @@
                       <a:picLocks noChangeAspect="1" noChangeArrowheads="1"/>
                     </pic:cNvPicPr>
                   </pic:nvPicPr>
-                  <pic:blipFill>
+                  <pic:blipFill rotWithShape="1">
                     <a:blip r:embed="rId7" cstate="print">
                       <a:extLst>
                         <a:ext uri="{28A0092B-C50C-407E-A947-70E740481C1C}">
@@ -50,15 +50,13 @@
                         </a:ext>
                       </a:extLst>
                     </a:blip>
-                    <a:srcRect/>
-                    <a:stretch>
-                      <a:fillRect/>
-                    </a:stretch>
+                    <a:srcRect l="4602" r="3215"/>
+                    <a:stretch/>
                   </pic:blipFill>
                   <pic:spPr bwMode="auto">
                     <a:xfrm>
                       <a:off x="0" y="0"/>
-                      <a:ext cx="5207760" cy="2428063"/>
+                      <a:ext cx="4800723" cy="2428063"/>
                     </a:xfrm>
                     <a:prstGeom prst="rect">
                       <a:avLst/>
@@ -67,6 +65,11 @@
                     <a:ln>
                       <a:noFill/>
                     </a:ln>
+                    <a:extLst>
+                      <a:ext uri="{53640926-AAD7-44D8-BBD7-CCE9431645EC}">
+                        <a14:shadowObscured xmlns:a14="http://schemas.microsoft.com/office/drawing/2010/main"/>
+                      </a:ext>
+                    </a:extLst>
                   </pic:spPr>
                 </pic:pic>
               </a:graphicData>
@@ -84,10 +87,29 @@
     </w:p>
     <w:p>
       <w:pPr>
+        <w:jc w:val="center"/>
         <w:rPr>
           <w:rFonts w:cstheme="minorHAnsi"/>
-        </w:rPr>
-      </w:pPr>
+          <w:b/>
+          <w:bCs/>
+          <w:sz w:val="32"/>
+          <w:szCs w:val="32"/>
+        </w:rPr>
+      </w:pPr>
+      <w:hyperlink r:id="rId8" w:history="1">
+        <w:r>
+          <w:rPr>
+            <w:rStyle w:val="Hyperlink"/>
+            <w:rFonts w:eastAsia="Times New Roman" w:cstheme="minorHAnsi"/>
+            <w:b/>
+            <w:bCs/>
+            <w:sz w:val="32"/>
+            <w:szCs w:val="32"/>
+            <w:lang w:eastAsia="en-PH"/>
+          </w:rPr>
+          <w:t>https://github.com/AngelsSoftwareOrg/OneClickZip</w:t>
+        </w:r>
+      </w:hyperlink>
     </w:p>
     <w:p>
       <w:pPr>
@@ -158,6 +180,7 @@
     <w:p>
       <w:pPr>
         <w:spacing w:before="100" w:beforeAutospacing="1" w:after="100" w:afterAutospacing="1" w:line="240" w:lineRule="auto"/>
+        <w:jc w:val="center"/>
         <w:rPr>
           <w:rFonts w:eastAsia="Times New Roman" w:cstheme="minorHAnsi"/>
           <w:sz w:val="24"/>
@@ -213,7 +236,31 @@
                 <w:szCs w:val="48"/>
                 <w:lang w:eastAsia="en-PH"/>
               </w:rPr>
-              <w:t>v1.0.5r1</w:t>
+              <w:t>v1.0.</w:t>
+            </w:r>
+            <w:r>
+              <w:rPr>
+                <w:rFonts w:eastAsia="Times New Roman" w:cstheme="minorHAnsi"/>
+                <w:i/>
+                <w:iCs/>
+                <w:color w:val="FFFFFF" w:themeColor="background1"/>
+                <w:sz w:val="48"/>
+                <w:szCs w:val="48"/>
+                <w:lang w:eastAsia="en-PH"/>
+              </w:rPr>
+              <w:t>6</w:t>
+            </w:r>
+            <w:r>
+              <w:rPr>
+                <w:rFonts w:eastAsia="Times New Roman" w:cstheme="minorHAnsi"/>
+                <w:i/>
+                <w:iCs/>
+                <w:color w:val="FFFFFF" w:themeColor="background1"/>
+                <w:sz w:val="48"/>
+                <w:szCs w:val="48"/>
+                <w:lang w:eastAsia="en-PH"/>
+              </w:rPr>
+              <w:t>r1</w:t>
             </w:r>
           </w:p>
         </w:tc>
@@ -221,6 +268,13 @@
     </w:tbl>
     <w:sdt>
       <w:sdtPr>
+        <w:rPr>
+          <w:rFonts w:asciiTheme="minorHAnsi" w:eastAsiaTheme="minorHAnsi" w:hAnsiTheme="minorHAnsi" w:cstheme="minorBidi"/>
+          <w:color w:val="auto"/>
+          <w:sz w:val="22"/>
+          <w:szCs w:val="22"/>
+          <w:lang w:val="en-PH"/>
+        </w:rPr>
         <w:id w:val="1208688017"/>
         <w:docPartObj>
           <w:docPartGallery w:val="Table of Contents"/>
@@ -229,14 +283,9 @@
       </w:sdtPr>
       <w:sdtEndPr>
         <w:rPr>
-          <w:rFonts w:asciiTheme="minorHAnsi" w:eastAsiaTheme="minorHAnsi" w:hAnsiTheme="minorHAnsi" w:cstheme="minorBidi"/>
           <w:b/>
           <w:bCs/>
           <w:noProof/>
-          <w:color w:val="auto"/>
-          <w:sz w:val="22"/>
-          <w:szCs w:val="22"/>
-          <w:lang w:val="en-PH"/>
         </w:rPr>
       </w:sdtEndPr>
       <w:sdtContent>
@@ -530,7 +579,7 @@
                 <w:noProof/>
                 <w:webHidden/>
               </w:rPr>
-              <w:t>5</w:t>
+              <w:t>6</w:t>
             </w:r>
             <w:r>
               <w:rPr>
@@ -743,7 +792,7 @@
                 <w:noProof/>
                 <w:webHidden/>
               </w:rPr>
-              <w:t>22</w:t>
+              <w:t>23</w:t>
             </w:r>
             <w:r>
               <w:rPr>
@@ -792,7 +841,6 @@
           <w:rFonts w:asciiTheme="minorHAnsi" w:hAnsiTheme="minorHAnsi" w:cstheme="minorHAnsi"/>
           <w:color w:val="FFFFFF" w:themeColor="background1"/>
         </w:rPr>
-        <w:lastRenderedPageBreak/>
         <w:t>Description</w:t>
       </w:r>
       <w:bookmarkEnd w:id="0"/>
@@ -1223,6 +1271,7 @@
           <w:szCs w:val="24"/>
           <w:lang w:eastAsia="en-PH"/>
         </w:rPr>
+        <w:lastRenderedPageBreak/>
         <w:t>You can rename the original folders and files you selected before putting it on the Zip File</w:t>
       </w:r>
     </w:p>
@@ -1252,7 +1301,6 @@
           <w:szCs w:val="24"/>
           <w:lang w:eastAsia="en-PH"/>
         </w:rPr>
-        <w:lastRenderedPageBreak/>
         <w:t>Create a "One Click Zip" shortcut file, to perform zipping your designed folders and files on fly.</w:t>
       </w:r>
     </w:p>
@@ -1520,7 +1568,7 @@
         </w:rPr>
         <w:t xml:space="preserve">called </w:t>
       </w:r>
-      <w:hyperlink r:id="rId8" w:history="1">
+      <w:hyperlink r:id="rId9" w:history="1">
         <w:r>
           <w:rPr>
             <w:rFonts w:eastAsia="Times New Roman" w:cstheme="minorHAnsi"/>
@@ -1701,12 +1749,13 @@
           <w:szCs w:val="24"/>
           <w:lang w:eastAsia="en-PH"/>
         </w:rPr>
+        <w:lastRenderedPageBreak/>
         <w:drawing>
           <wp:inline distT="0" distB="0" distL="0" distR="0" wp14:anchorId="274843CB" wp14:editId="4DD0CA04">
             <wp:extent cx="5943600" cy="2095500"/>
             <wp:effectExtent l="19050" t="19050" r="19050" b="19050"/>
             <wp:docPr id="41" name="Picture 41" descr="GameSave Manager output">
-              <a:hlinkClick xmlns:a="http://schemas.openxmlformats.org/drawingml/2006/main" r:id="rId9" tgtFrame="&quot;_blank&quot;"/>
+              <a:hlinkClick xmlns:a="http://schemas.openxmlformats.org/drawingml/2006/main" r:id="rId10" tgtFrame="&quot;_blank&quot;"/>
             </wp:docPr>
             <wp:cNvGraphicFramePr>
               <a:graphicFrameLocks xmlns:a="http://schemas.openxmlformats.org/drawingml/2006/main" noChangeAspect="1"/>
@@ -1716,14 +1765,14 @@
                 <pic:pic xmlns:pic="http://schemas.openxmlformats.org/drawingml/2006/picture">
                   <pic:nvPicPr>
                     <pic:cNvPr id="0" name="Picture 2" descr="GameSave Manager output">
-                      <a:hlinkClick r:id="rId9" tgtFrame="&quot;_blank&quot;"/>
+                      <a:hlinkClick r:id="rId10" tgtFrame="&quot;_blank&quot;"/>
                     </pic:cNvPr>
                     <pic:cNvPicPr>
                       <a:picLocks noChangeAspect="1" noChangeArrowheads="1"/>
                     </pic:cNvPicPr>
                   </pic:nvPicPr>
                   <pic:blipFill>
-                    <a:blip r:embed="rId10">
+                    <a:blip r:embed="rId11">
                       <a:extLst>
                         <a:ext uri="{28A0092B-C50C-407E-A947-70E740481C1C}">
                           <a14:useLocalDpi xmlns:a14="http://schemas.microsoft.com/office/drawing/2010/main" val="0"/>
@@ -1782,11 +1831,9 @@
           <w:szCs w:val="24"/>
           <w:lang w:eastAsia="en-PH"/>
         </w:rPr>
-        <w:lastRenderedPageBreak/>
         <w:t xml:space="preserve">I'm using this tool to manage my backup of my Password Utility Program called </w:t>
       </w:r>
-      <w:hyperlink r:id="rId11" w:history="1">
-        <w:proofErr w:type="spellStart"/>
+      <w:hyperlink r:id="rId12" w:history="1">
         <w:r>
           <w:rPr>
             <w:rFonts w:eastAsia="Times New Roman" w:cstheme="minorHAnsi"/>
@@ -1796,19 +1843,7 @@
             <w:u w:val="single"/>
             <w:lang w:eastAsia="en-PH"/>
           </w:rPr>
-          <w:t>Keepass</w:t>
-        </w:r>
-        <w:proofErr w:type="spellEnd"/>
-        <w:r>
-          <w:rPr>
-            <w:rFonts w:eastAsia="Times New Roman" w:cstheme="minorHAnsi"/>
-            <w:color w:val="0000FF"/>
-            <w:sz w:val="24"/>
-            <w:szCs w:val="24"/>
-            <w:u w:val="single"/>
-            <w:lang w:eastAsia="en-PH"/>
-          </w:rPr>
-          <w:t xml:space="preserve"> Password Safe</w:t>
+          <w:t>Keepass Password Safe</w:t>
         </w:r>
       </w:hyperlink>
       <w:r>
@@ -1945,7 +1980,7 @@
             <wp:extent cx="5943600" cy="1622425"/>
             <wp:effectExtent l="19050" t="19050" r="19050" b="15875"/>
             <wp:docPr id="40" name="Picture 40" descr="Keepass Password Utility Program">
-              <a:hlinkClick xmlns:a="http://schemas.openxmlformats.org/drawingml/2006/main" r:id="rId12" tgtFrame="&quot;_blank&quot;"/>
+              <a:hlinkClick xmlns:a="http://schemas.openxmlformats.org/drawingml/2006/main" r:id="rId13" tgtFrame="&quot;_blank&quot;"/>
             </wp:docPr>
             <wp:cNvGraphicFramePr>
               <a:graphicFrameLocks xmlns:a="http://schemas.openxmlformats.org/drawingml/2006/main" noChangeAspect="1"/>
@@ -1955,14 +1990,14 @@
                 <pic:pic xmlns:pic="http://schemas.openxmlformats.org/drawingml/2006/picture">
                   <pic:nvPicPr>
                     <pic:cNvPr id="0" name="Picture 3" descr="Keepass Password Utility Program">
-                      <a:hlinkClick r:id="rId12" tgtFrame="&quot;_blank&quot;"/>
+                      <a:hlinkClick r:id="rId13" tgtFrame="&quot;_blank&quot;"/>
                     </pic:cNvPr>
                     <pic:cNvPicPr>
                       <a:picLocks noChangeAspect="1" noChangeArrowheads="1"/>
                     </pic:cNvPicPr>
                   </pic:nvPicPr>
                   <pic:blipFill>
-                    <a:blip r:embed="rId13">
+                    <a:blip r:embed="rId14">
                       <a:extLst>
                         <a:ext uri="{28A0092B-C50C-407E-A947-70E740481C1C}">
                           <a14:useLocalDpi xmlns:a14="http://schemas.microsoft.com/office/drawing/2010/main" val="0"/>
@@ -2021,7 +2056,7 @@
         </w:rPr>
         <w:t xml:space="preserve">Same reason with #2, I'm using this tool to make a backup of my accounting database. I'm using the Utility Program called </w:t>
       </w:r>
-      <w:hyperlink r:id="rId14" w:history="1">
+      <w:hyperlink r:id="rId15" w:history="1">
         <w:r>
           <w:rPr>
             <w:rFonts w:eastAsia="Times New Roman" w:cstheme="minorHAnsi"/>
@@ -2064,12 +2099,13 @@
           <w:szCs w:val="24"/>
           <w:lang w:eastAsia="en-PH"/>
         </w:rPr>
+        <w:lastRenderedPageBreak/>
         <w:drawing>
           <wp:inline distT="0" distB="0" distL="0" distR="0" wp14:anchorId="13A91F8A" wp14:editId="57A42DFF">
             <wp:extent cx="5943600" cy="1725295"/>
             <wp:effectExtent l="19050" t="19050" r="19050" b="27305"/>
             <wp:docPr id="39" name="Picture 39" descr="GNU Cash Database">
-              <a:hlinkClick xmlns:a="http://schemas.openxmlformats.org/drawingml/2006/main" r:id="rId15" tgtFrame="&quot;_blank&quot;"/>
+              <a:hlinkClick xmlns:a="http://schemas.openxmlformats.org/drawingml/2006/main" r:id="rId16" tgtFrame="&quot;_blank&quot;"/>
             </wp:docPr>
             <wp:cNvGraphicFramePr>
               <a:graphicFrameLocks xmlns:a="http://schemas.openxmlformats.org/drawingml/2006/main" noChangeAspect="1"/>
@@ -2079,14 +2115,14 @@
                 <pic:pic xmlns:pic="http://schemas.openxmlformats.org/drawingml/2006/picture">
                   <pic:nvPicPr>
                     <pic:cNvPr id="0" name="Picture 4" descr="GNU Cash Database">
-                      <a:hlinkClick r:id="rId15" tgtFrame="&quot;_blank&quot;"/>
+                      <a:hlinkClick r:id="rId16" tgtFrame="&quot;_blank&quot;"/>
                     </pic:cNvPr>
                     <pic:cNvPicPr>
                       <a:picLocks noChangeAspect="1" noChangeArrowheads="1"/>
                     </pic:cNvPicPr>
                   </pic:nvPicPr>
                   <pic:blipFill>
-                    <a:blip r:embed="rId16">
+                    <a:blip r:embed="rId17">
                       <a:extLst>
                         <a:ext uri="{28A0092B-C50C-407E-A947-70E740481C1C}">
                           <a14:useLocalDpi xmlns:a14="http://schemas.microsoft.com/office/drawing/2010/main" val="0"/>
@@ -2330,7 +2366,6 @@
           <w:szCs w:val="24"/>
           <w:lang w:eastAsia="en-PH"/>
         </w:rPr>
-        <w:lastRenderedPageBreak/>
         <w:t xml:space="preserve">You may run/execute the shortcut </w:t>
       </w:r>
       <w:r>
@@ -2416,7 +2451,7 @@
             <wp:extent cx="5943600" cy="2413000"/>
             <wp:effectExtent l="19050" t="19050" r="19050" b="25400"/>
             <wp:docPr id="38" name="Picture 38" descr="Memes collections">
-              <a:hlinkClick xmlns:a="http://schemas.openxmlformats.org/drawingml/2006/main" r:id="rId17" tgtFrame="&quot;_blank&quot;"/>
+              <a:hlinkClick xmlns:a="http://schemas.openxmlformats.org/drawingml/2006/main" r:id="rId18" tgtFrame="&quot;_blank&quot;"/>
             </wp:docPr>
             <wp:cNvGraphicFramePr>
               <a:graphicFrameLocks xmlns:a="http://schemas.openxmlformats.org/drawingml/2006/main" noChangeAspect="1"/>
@@ -2426,14 +2461,14 @@
                 <pic:pic xmlns:pic="http://schemas.openxmlformats.org/drawingml/2006/picture">
                   <pic:nvPicPr>
                     <pic:cNvPr id="0" name="Picture 5" descr="Memes collections">
-                      <a:hlinkClick r:id="rId17" tgtFrame="&quot;_blank&quot;"/>
+                      <a:hlinkClick r:id="rId18" tgtFrame="&quot;_blank&quot;"/>
                     </pic:cNvPr>
                     <pic:cNvPicPr>
                       <a:picLocks noChangeAspect="1" noChangeArrowheads="1"/>
                     </pic:cNvPicPr>
                   </pic:nvPicPr>
                   <pic:blipFill>
-                    <a:blip r:embed="rId18">
+                    <a:blip r:embed="rId19">
                       <a:extLst>
                         <a:ext uri="{28A0092B-C50C-407E-A947-70E740481C1C}">
                           <a14:useLocalDpi xmlns:a14="http://schemas.microsoft.com/office/drawing/2010/main" val="0"/>
@@ -2496,6 +2531,7 @@
           <w:rFonts w:asciiTheme="minorHAnsi" w:hAnsiTheme="minorHAnsi" w:cstheme="minorHAnsi"/>
           <w:color w:val="FFFFFF" w:themeColor="background1"/>
         </w:rPr>
+        <w:lastRenderedPageBreak/>
         <w:t>Installation</w:t>
       </w:r>
       <w:bookmarkEnd w:id="3"/>
@@ -2523,7 +2559,7 @@
         </w:rPr>
         <w:t xml:space="preserve">Download and extract the latest Installer released on the </w:t>
       </w:r>
-      <w:hyperlink r:id="rId19" w:history="1">
+      <w:hyperlink r:id="rId20" w:history="1">
         <w:r>
           <w:rPr>
             <w:rFonts w:eastAsia="Times New Roman" w:cstheme="minorHAnsi"/>
@@ -2533,31 +2569,7 @@
             <w:u w:val="single"/>
             <w:lang w:eastAsia="en-PH"/>
           </w:rPr>
-          <w:t xml:space="preserve">One Click Zip </w:t>
-        </w:r>
-        <w:proofErr w:type="spellStart"/>
-        <w:r>
-          <w:rPr>
-            <w:rFonts w:eastAsia="Times New Roman" w:cstheme="minorHAnsi"/>
-            <w:color w:val="0000FF"/>
-            <w:sz w:val="24"/>
-            <w:szCs w:val="24"/>
-            <w:u w:val="single"/>
-            <w:lang w:eastAsia="en-PH"/>
-          </w:rPr>
-          <w:t>Github</w:t>
-        </w:r>
-        <w:proofErr w:type="spellEnd"/>
-        <w:r>
-          <w:rPr>
-            <w:rFonts w:eastAsia="Times New Roman" w:cstheme="minorHAnsi"/>
-            <w:color w:val="0000FF"/>
-            <w:sz w:val="24"/>
-            <w:szCs w:val="24"/>
-            <w:u w:val="single"/>
-            <w:lang w:eastAsia="en-PH"/>
-          </w:rPr>
-          <w:t xml:space="preserve"> Release site</w:t>
+          <w:t>One Click Zip Github Release site</w:t>
         </w:r>
       </w:hyperlink>
       <w:r>
@@ -2595,7 +2607,7 @@
             <wp:extent cx="5943600" cy="2646045"/>
             <wp:effectExtent l="19050" t="19050" r="19050" b="20955"/>
             <wp:docPr id="37" name="Picture 37" descr="Release Site">
-              <a:hlinkClick xmlns:a="http://schemas.openxmlformats.org/drawingml/2006/main" r:id="rId20" tgtFrame="&quot;_blank&quot;"/>
+              <a:hlinkClick xmlns:a="http://schemas.openxmlformats.org/drawingml/2006/main" r:id="rId21" tgtFrame="&quot;_blank&quot;"/>
             </wp:docPr>
             <wp:cNvGraphicFramePr>
               <a:graphicFrameLocks xmlns:a="http://schemas.openxmlformats.org/drawingml/2006/main" noChangeAspect="1"/>
@@ -2605,14 +2617,14 @@
                 <pic:pic xmlns:pic="http://schemas.openxmlformats.org/drawingml/2006/picture">
                   <pic:nvPicPr>
                     <pic:cNvPr id="0" name="Picture 6" descr="Release Site">
-                      <a:hlinkClick r:id="rId20" tgtFrame="&quot;_blank&quot;"/>
+                      <a:hlinkClick r:id="rId21" tgtFrame="&quot;_blank&quot;"/>
                     </pic:cNvPr>
                     <pic:cNvPicPr>
                       <a:picLocks noChangeAspect="1" noChangeArrowheads="1"/>
                     </pic:cNvPicPr>
                   </pic:nvPicPr>
                   <pic:blipFill>
-                    <a:blip r:embed="rId21" cstate="print">
+                    <a:blip r:embed="rId22" cstate="print">
                       <a:extLst>
                         <a:ext uri="{28A0092B-C50C-407E-A947-70E740481C1C}">
                           <a14:useLocalDpi xmlns:a14="http://schemas.microsoft.com/office/drawing/2010/main" val="0"/>
@@ -2709,7 +2721,7 @@
             <wp:extent cx="5943600" cy="1022985"/>
             <wp:effectExtent l="19050" t="19050" r="19050" b="24765"/>
             <wp:docPr id="36" name="Picture 36" descr="Main Installer">
-              <a:hlinkClick xmlns:a="http://schemas.openxmlformats.org/drawingml/2006/main" r:id="rId22" tgtFrame="&quot;_blank&quot;"/>
+              <a:hlinkClick xmlns:a="http://schemas.openxmlformats.org/drawingml/2006/main" r:id="rId23" tgtFrame="&quot;_blank&quot;"/>
             </wp:docPr>
             <wp:cNvGraphicFramePr>
               <a:graphicFrameLocks xmlns:a="http://schemas.openxmlformats.org/drawingml/2006/main" noChangeAspect="1"/>
@@ -2719,14 +2731,14 @@
                 <pic:pic xmlns:pic="http://schemas.openxmlformats.org/drawingml/2006/picture">
                   <pic:nvPicPr>
                     <pic:cNvPr id="0" name="Picture 7" descr="Main Installer">
-                      <a:hlinkClick r:id="rId22" tgtFrame="&quot;_blank&quot;"/>
+                      <a:hlinkClick r:id="rId23" tgtFrame="&quot;_blank&quot;"/>
                     </pic:cNvPr>
                     <pic:cNvPicPr>
                       <a:picLocks noChangeAspect="1" noChangeArrowheads="1"/>
                     </pic:cNvPicPr>
                   </pic:nvPicPr>
                   <pic:blipFill>
-                    <a:blip r:embed="rId23">
+                    <a:blip r:embed="rId24">
                       <a:extLst>
                         <a:ext uri="{28A0092B-C50C-407E-A947-70E740481C1C}">
                           <a14:useLocalDpi xmlns:a14="http://schemas.microsoft.com/office/drawing/2010/main" val="0"/>
@@ -2806,12 +2818,13 @@
           <w:szCs w:val="24"/>
           <w:lang w:eastAsia="en-PH"/>
         </w:rPr>
+        <w:lastRenderedPageBreak/>
         <w:drawing>
           <wp:inline distT="0" distB="0" distL="0" distR="0" wp14:anchorId="6A332E34" wp14:editId="2064F149">
             <wp:extent cx="3708748" cy="3041650"/>
             <wp:effectExtent l="19050" t="19050" r="25400" b="25400"/>
             <wp:docPr id="35" name="Picture 35" descr="Setup">
-              <a:hlinkClick xmlns:a="http://schemas.openxmlformats.org/drawingml/2006/main" r:id="rId24" tgtFrame="&quot;_blank&quot;"/>
+              <a:hlinkClick xmlns:a="http://schemas.openxmlformats.org/drawingml/2006/main" r:id="rId25" tgtFrame="&quot;_blank&quot;"/>
             </wp:docPr>
             <wp:cNvGraphicFramePr>
               <a:graphicFrameLocks xmlns:a="http://schemas.openxmlformats.org/drawingml/2006/main" noChangeAspect="1"/>
@@ -2821,14 +2834,14 @@
                 <pic:pic xmlns:pic="http://schemas.openxmlformats.org/drawingml/2006/picture">
                   <pic:nvPicPr>
                     <pic:cNvPr id="0" name="Picture 8" descr="Setup">
-                      <a:hlinkClick r:id="rId24" tgtFrame="&quot;_blank&quot;"/>
+                      <a:hlinkClick r:id="rId25" tgtFrame="&quot;_blank&quot;"/>
                     </pic:cNvPr>
                     <pic:cNvPicPr>
                       <a:picLocks noChangeAspect="1" noChangeArrowheads="1"/>
                     </pic:cNvPicPr>
                   </pic:nvPicPr>
                   <pic:blipFill>
-                    <a:blip r:embed="rId25">
+                    <a:blip r:embed="rId26">
                       <a:extLst>
                         <a:ext uri="{28A0092B-C50C-407E-A947-70E740481C1C}">
                           <a14:useLocalDpi xmlns:a14="http://schemas.microsoft.com/office/drawing/2010/main" val="0"/>
@@ -2884,13 +2897,12 @@
           <w:szCs w:val="24"/>
           <w:lang w:eastAsia="en-PH"/>
         </w:rPr>
-        <w:lastRenderedPageBreak/>
         <w:drawing>
           <wp:inline distT="0" distB="0" distL="0" distR="0" wp14:anchorId="48806A17" wp14:editId="6AE7E3E6">
             <wp:extent cx="3716491" cy="3048000"/>
             <wp:effectExtent l="19050" t="19050" r="17780" b="19050"/>
             <wp:docPr id="34" name="Picture 34" descr="Setup">
-              <a:hlinkClick xmlns:a="http://schemas.openxmlformats.org/drawingml/2006/main" r:id="rId26" tgtFrame="&quot;_blank&quot;"/>
+              <a:hlinkClick xmlns:a="http://schemas.openxmlformats.org/drawingml/2006/main" r:id="rId27" tgtFrame="&quot;_blank&quot;"/>
             </wp:docPr>
             <wp:cNvGraphicFramePr>
               <a:graphicFrameLocks xmlns:a="http://schemas.openxmlformats.org/drawingml/2006/main" noChangeAspect="1"/>
@@ -2900,14 +2912,14 @@
                 <pic:pic xmlns:pic="http://schemas.openxmlformats.org/drawingml/2006/picture">
                   <pic:nvPicPr>
                     <pic:cNvPr id="0" name="Picture 9" descr="Setup">
-                      <a:hlinkClick r:id="rId26" tgtFrame="&quot;_blank&quot;"/>
+                      <a:hlinkClick r:id="rId27" tgtFrame="&quot;_blank&quot;"/>
                     </pic:cNvPr>
                     <pic:cNvPicPr>
                       <a:picLocks noChangeAspect="1" noChangeArrowheads="1"/>
                     </pic:cNvPicPr>
                   </pic:nvPicPr>
                   <pic:blipFill>
-                    <a:blip r:embed="rId27">
+                    <a:blip r:embed="rId28">
                       <a:extLst>
                         <a:ext uri="{28A0092B-C50C-407E-A947-70E740481C1C}">
                           <a14:useLocalDpi xmlns:a14="http://schemas.microsoft.com/office/drawing/2010/main" val="0"/>
@@ -2987,12 +2999,13 @@
           <w:szCs w:val="24"/>
           <w:lang w:eastAsia="en-PH"/>
         </w:rPr>
+        <w:lastRenderedPageBreak/>
         <w:drawing>
           <wp:inline distT="0" distB="0" distL="0" distR="0" wp14:anchorId="0172CF19" wp14:editId="3E0CD6B0">
             <wp:extent cx="5943600" cy="1866900"/>
             <wp:effectExtent l="19050" t="19050" r="19050" b="19050"/>
             <wp:docPr id="33" name="Picture 33" descr="File Association on the File System">
-              <a:hlinkClick xmlns:a="http://schemas.openxmlformats.org/drawingml/2006/main" r:id="rId28" tgtFrame="&quot;_blank&quot;"/>
+              <a:hlinkClick xmlns:a="http://schemas.openxmlformats.org/drawingml/2006/main" r:id="rId29" tgtFrame="&quot;_blank&quot;"/>
             </wp:docPr>
             <wp:cNvGraphicFramePr>
               <a:graphicFrameLocks xmlns:a="http://schemas.openxmlformats.org/drawingml/2006/main" noChangeAspect="1"/>
@@ -3002,14 +3015,14 @@
                 <pic:pic xmlns:pic="http://schemas.openxmlformats.org/drawingml/2006/picture">
                   <pic:nvPicPr>
                     <pic:cNvPr id="0" name="Picture 10" descr="File Association on the File System">
-                      <a:hlinkClick r:id="rId28" tgtFrame="&quot;_blank&quot;"/>
+                      <a:hlinkClick r:id="rId29" tgtFrame="&quot;_blank&quot;"/>
                     </pic:cNvPr>
                     <pic:cNvPicPr>
                       <a:picLocks noChangeAspect="1" noChangeArrowheads="1"/>
                     </pic:cNvPicPr>
                   </pic:nvPicPr>
                   <pic:blipFill>
-                    <a:blip r:embed="rId29">
+                    <a:blip r:embed="rId30">
                       <a:extLst>
                         <a:ext uri="{28A0092B-C50C-407E-A947-70E740481C1C}">
                           <a14:useLocalDpi xmlns:a14="http://schemas.microsoft.com/office/drawing/2010/main" val="0"/>
@@ -3091,7 +3104,7 @@
             <wp:extent cx="2870200" cy="1540715"/>
             <wp:effectExtent l="19050" t="19050" r="25400" b="21590"/>
             <wp:docPr id="32" name="Picture 32" descr="File Association">
-              <a:hlinkClick xmlns:a="http://schemas.openxmlformats.org/drawingml/2006/main" r:id="rId30" tgtFrame="&quot;_blank&quot;"/>
+              <a:hlinkClick xmlns:a="http://schemas.openxmlformats.org/drawingml/2006/main" r:id="rId31" tgtFrame="&quot;_blank&quot;"/>
             </wp:docPr>
             <wp:cNvGraphicFramePr>
               <a:graphicFrameLocks xmlns:a="http://schemas.openxmlformats.org/drawingml/2006/main" noChangeAspect="1"/>
@@ -3101,14 +3114,14 @@
                 <pic:pic xmlns:pic="http://schemas.openxmlformats.org/drawingml/2006/picture">
                   <pic:nvPicPr>
                     <pic:cNvPr id="0" name="Picture 11" descr="File Association">
-                      <a:hlinkClick r:id="rId30" tgtFrame="&quot;_blank&quot;"/>
+                      <a:hlinkClick r:id="rId31" tgtFrame="&quot;_blank&quot;"/>
                     </pic:cNvPr>
                     <pic:cNvPicPr>
                       <a:picLocks noChangeAspect="1" noChangeArrowheads="1"/>
                     </pic:cNvPicPr>
                   </pic:nvPicPr>
                   <pic:blipFill>
-                    <a:blip r:embed="rId31">
+                    <a:blip r:embed="rId32">
                       <a:extLst>
                         <a:ext uri="{28A0092B-C50C-407E-A947-70E740481C1C}">
                           <a14:useLocalDpi xmlns:a14="http://schemas.microsoft.com/office/drawing/2010/main" val="0"/>
@@ -3164,13 +3177,12 @@
           <w:szCs w:val="24"/>
           <w:lang w:eastAsia="en-PH"/>
         </w:rPr>
-        <w:lastRenderedPageBreak/>
         <w:drawing>
           <wp:inline distT="0" distB="0" distL="0" distR="0" wp14:anchorId="37CE52D2" wp14:editId="68242AE5">
             <wp:extent cx="4933950" cy="2276153"/>
             <wp:effectExtent l="19050" t="19050" r="19050" b="10160"/>
             <wp:docPr id="31" name="Picture 31" descr="File Association">
-              <a:hlinkClick xmlns:a="http://schemas.openxmlformats.org/drawingml/2006/main" r:id="rId32" tgtFrame="&quot;_blank&quot;"/>
+              <a:hlinkClick xmlns:a="http://schemas.openxmlformats.org/drawingml/2006/main" r:id="rId33" tgtFrame="&quot;_blank&quot;"/>
             </wp:docPr>
             <wp:cNvGraphicFramePr>
               <a:graphicFrameLocks xmlns:a="http://schemas.openxmlformats.org/drawingml/2006/main" noChangeAspect="1"/>
@@ -3180,14 +3192,14 @@
                 <pic:pic xmlns:pic="http://schemas.openxmlformats.org/drawingml/2006/picture">
                   <pic:nvPicPr>
                     <pic:cNvPr id="0" name="Picture 12" descr="File Association">
-                      <a:hlinkClick r:id="rId32" tgtFrame="&quot;_blank&quot;"/>
+                      <a:hlinkClick r:id="rId33" tgtFrame="&quot;_blank&quot;"/>
                     </pic:cNvPr>
                     <pic:cNvPicPr>
                       <a:picLocks noChangeAspect="1" noChangeArrowheads="1"/>
                     </pic:cNvPicPr>
                   </pic:nvPicPr>
                   <pic:blipFill>
-                    <a:blip r:embed="rId33">
+                    <a:blip r:embed="rId34">
                       <a:extLst>
                         <a:ext uri="{28A0092B-C50C-407E-A947-70E740481C1C}">
                           <a14:useLocalDpi xmlns:a14="http://schemas.microsoft.com/office/drawing/2010/main" val="0"/>
@@ -3248,7 +3260,7 @@
             <wp:extent cx="2122794" cy="1174750"/>
             <wp:effectExtent l="19050" t="19050" r="11430" b="25400"/>
             <wp:docPr id="30" name="Picture 30" descr="File Association">
-              <a:hlinkClick xmlns:a="http://schemas.openxmlformats.org/drawingml/2006/main" r:id="rId34" tgtFrame="&quot;_blank&quot;"/>
+              <a:hlinkClick xmlns:a="http://schemas.openxmlformats.org/drawingml/2006/main" r:id="rId35" tgtFrame="&quot;_blank&quot;"/>
             </wp:docPr>
             <wp:cNvGraphicFramePr>
               <a:graphicFrameLocks xmlns:a="http://schemas.openxmlformats.org/drawingml/2006/main" noChangeAspect="1"/>
@@ -3258,14 +3270,14 @@
                 <pic:pic xmlns:pic="http://schemas.openxmlformats.org/drawingml/2006/picture">
                   <pic:nvPicPr>
                     <pic:cNvPr id="0" name="Picture 13" descr="File Association">
-                      <a:hlinkClick r:id="rId34" tgtFrame="&quot;_blank&quot;"/>
+                      <a:hlinkClick r:id="rId35" tgtFrame="&quot;_blank&quot;"/>
                     </pic:cNvPr>
                     <pic:cNvPicPr>
                       <a:picLocks noChangeAspect="1" noChangeArrowheads="1"/>
                     </pic:cNvPicPr>
                   </pic:nvPicPr>
                   <pic:blipFill>
-                    <a:blip r:embed="rId35">
+                    <a:blip r:embed="rId36">
                       <a:extLst>
                         <a:ext uri="{28A0092B-C50C-407E-A947-70E740481C1C}">
                           <a14:useLocalDpi xmlns:a14="http://schemas.microsoft.com/office/drawing/2010/main" val="0"/>
@@ -3321,12 +3333,13 @@
           <w:szCs w:val="24"/>
           <w:lang w:eastAsia="en-PH"/>
         </w:rPr>
+        <w:lastRenderedPageBreak/>
         <w:drawing>
           <wp:inline distT="0" distB="0" distL="0" distR="0" wp14:anchorId="6088180E" wp14:editId="459ADD94">
             <wp:extent cx="1741348" cy="1289050"/>
             <wp:effectExtent l="19050" t="19050" r="11430" b="25400"/>
             <wp:docPr id="29" name="Picture 29" descr="File Association">
-              <a:hlinkClick xmlns:a="http://schemas.openxmlformats.org/drawingml/2006/main" r:id="rId36" tgtFrame="&quot;_blank&quot;"/>
+              <a:hlinkClick xmlns:a="http://schemas.openxmlformats.org/drawingml/2006/main" r:id="rId37" tgtFrame="&quot;_blank&quot;"/>
             </wp:docPr>
             <wp:cNvGraphicFramePr>
               <a:graphicFrameLocks xmlns:a="http://schemas.openxmlformats.org/drawingml/2006/main" noChangeAspect="1"/>
@@ -3336,14 +3349,14 @@
                 <pic:pic xmlns:pic="http://schemas.openxmlformats.org/drawingml/2006/picture">
                   <pic:nvPicPr>
                     <pic:cNvPr id="0" name="Picture 14" descr="File Association">
-                      <a:hlinkClick r:id="rId36" tgtFrame="&quot;_blank&quot;"/>
+                      <a:hlinkClick r:id="rId37" tgtFrame="&quot;_blank&quot;"/>
                     </pic:cNvPr>
                     <pic:cNvPicPr>
                       <a:picLocks noChangeAspect="1" noChangeArrowheads="1"/>
                     </pic:cNvPicPr>
                   </pic:nvPicPr>
                   <pic:blipFill>
-                    <a:blip r:embed="rId37">
+                    <a:blip r:embed="rId38">
                       <a:extLst>
                         <a:ext uri="{28A0092B-C50C-407E-A947-70E740481C1C}">
                           <a14:useLocalDpi xmlns:a14="http://schemas.microsoft.com/office/drawing/2010/main" val="0"/>
@@ -3478,7 +3491,6 @@
           <w:rFonts w:asciiTheme="minorHAnsi" w:hAnsiTheme="minorHAnsi" w:cstheme="minorHAnsi"/>
           <w:color w:val="FFFFFF" w:themeColor="background1"/>
         </w:rPr>
-        <w:lastRenderedPageBreak/>
         <w:t>File Association</w:t>
       </w:r>
       <w:bookmarkEnd w:id="4"/>
@@ -3531,7 +3543,7 @@
                   <wp:extent cx="1219200" cy="1219200"/>
                   <wp:effectExtent l="0" t="0" r="0" b="0"/>
                   <wp:docPr id="28" name="Picture 28" descr="One Click Zip Designer">
-                    <a:hlinkClick xmlns:a="http://schemas.openxmlformats.org/drawingml/2006/main" r:id="rId38" tgtFrame="&quot;_blank&quot;"/>
+                    <a:hlinkClick xmlns:a="http://schemas.openxmlformats.org/drawingml/2006/main" r:id="rId39" tgtFrame="&quot;_blank&quot;"/>
                   </wp:docPr>
                   <wp:cNvGraphicFramePr>
                     <a:graphicFrameLocks xmlns:a="http://schemas.openxmlformats.org/drawingml/2006/main" noChangeAspect="1"/>
@@ -3541,14 +3553,14 @@
                       <pic:pic xmlns:pic="http://schemas.openxmlformats.org/drawingml/2006/picture">
                         <pic:nvPicPr>
                           <pic:cNvPr id="0" name="Picture 15" descr="One Click Zip Designer">
-                            <a:hlinkClick r:id="rId38" tgtFrame="&quot;_blank&quot;"/>
+                            <a:hlinkClick r:id="rId39" tgtFrame="&quot;_blank&quot;"/>
                           </pic:cNvPr>
                           <pic:cNvPicPr>
                             <a:picLocks noChangeAspect="1" noChangeArrowheads="1"/>
                           </pic:cNvPicPr>
                         </pic:nvPicPr>
                         <pic:blipFill>
-                          <a:blip r:embed="rId39">
+                          <a:blip r:embed="rId40">
                             <a:extLst>
                               <a:ext uri="{28A0092B-C50C-407E-A947-70E740481C1C}">
                                 <a14:useLocalDpi xmlns:a14="http://schemas.microsoft.com/office/drawing/2010/main" val="0"/>
@@ -3638,7 +3650,7 @@
                   <wp:extent cx="1219200" cy="1219200"/>
                   <wp:effectExtent l="0" t="0" r="0" b="0"/>
                   <wp:docPr id="27" name="Picture 27" descr="One Click Batch File">
-                    <a:hlinkClick xmlns:a="http://schemas.openxmlformats.org/drawingml/2006/main" r:id="rId40" tgtFrame="&quot;_blank&quot;"/>
+                    <a:hlinkClick xmlns:a="http://schemas.openxmlformats.org/drawingml/2006/main" r:id="rId41" tgtFrame="&quot;_blank&quot;"/>
                   </wp:docPr>
                   <wp:cNvGraphicFramePr>
                     <a:graphicFrameLocks xmlns:a="http://schemas.openxmlformats.org/drawingml/2006/main" noChangeAspect="1"/>
@@ -3648,14 +3660,14 @@
                       <pic:pic xmlns:pic="http://schemas.openxmlformats.org/drawingml/2006/picture">
                         <pic:nvPicPr>
                           <pic:cNvPr id="0" name="Picture 16" descr="One Click Batch File">
-                            <a:hlinkClick r:id="rId40" tgtFrame="&quot;_blank&quot;"/>
+                            <a:hlinkClick r:id="rId41" tgtFrame="&quot;_blank&quot;"/>
                           </pic:cNvPr>
                           <pic:cNvPicPr>
                             <a:picLocks noChangeAspect="1" noChangeArrowheads="1"/>
                           </pic:cNvPicPr>
                         </pic:nvPicPr>
                         <pic:blipFill>
-                          <a:blip r:embed="rId41">
+                          <a:blip r:embed="rId42">
                             <a:extLst>
                               <a:ext uri="{28A0092B-C50C-407E-A947-70E740481C1C}">
                                 <a14:useLocalDpi xmlns:a14="http://schemas.microsoft.com/office/drawing/2010/main" val="0"/>
@@ -3795,12 +3807,13 @@
           <w:szCs w:val="24"/>
           <w:lang w:eastAsia="en-PH"/>
         </w:rPr>
+        <w:lastRenderedPageBreak/>
         <w:drawing>
           <wp:inline distT="0" distB="0" distL="0" distR="0" wp14:anchorId="3F3B67D6" wp14:editId="2E9B9182">
             <wp:extent cx="5943600" cy="1866900"/>
             <wp:effectExtent l="19050" t="19050" r="19050" b="19050"/>
             <wp:docPr id="26" name="Picture 26" descr="File Association seen on the File System">
-              <a:hlinkClick xmlns:a="http://schemas.openxmlformats.org/drawingml/2006/main" r:id="rId28" tgtFrame="&quot;_blank&quot;"/>
+              <a:hlinkClick xmlns:a="http://schemas.openxmlformats.org/drawingml/2006/main" r:id="rId29" tgtFrame="&quot;_blank&quot;"/>
             </wp:docPr>
             <wp:cNvGraphicFramePr>
               <a:graphicFrameLocks xmlns:a="http://schemas.openxmlformats.org/drawingml/2006/main" noChangeAspect="1"/>
@@ -3810,14 +3823,14 @@
                 <pic:pic xmlns:pic="http://schemas.openxmlformats.org/drawingml/2006/picture">
                   <pic:nvPicPr>
                     <pic:cNvPr id="0" name="Picture 17" descr="File Association seen on the File System">
-                      <a:hlinkClick r:id="rId28" tgtFrame="&quot;_blank&quot;"/>
+                      <a:hlinkClick r:id="rId29" tgtFrame="&quot;_blank&quot;"/>
                     </pic:cNvPr>
                     <pic:cNvPicPr>
                       <a:picLocks noChangeAspect="1" noChangeArrowheads="1"/>
                     </pic:cNvPicPr>
                   </pic:nvPicPr>
                   <pic:blipFill>
-                    <a:blip r:embed="rId29">
+                    <a:blip r:embed="rId30">
                       <a:extLst>
                         <a:ext uri="{28A0092B-C50C-407E-A947-70E740481C1C}">
                           <a14:useLocalDpi xmlns:a14="http://schemas.microsoft.com/office/drawing/2010/main" val="0"/>
@@ -3945,7 +3958,6 @@
           <w:rFonts w:asciiTheme="minorHAnsi" w:hAnsiTheme="minorHAnsi" w:cstheme="minorHAnsi"/>
           <w:color w:val="FFFFFF" w:themeColor="background1"/>
         </w:rPr>
-        <w:lastRenderedPageBreak/>
         <w:t>How to</w:t>
       </w:r>
       <w:bookmarkEnd w:id="5"/>
@@ -4043,12 +4055,13 @@
           <w:szCs w:val="24"/>
           <w:lang w:eastAsia="en-PH"/>
         </w:rPr>
+        <w:lastRenderedPageBreak/>
         <w:drawing>
           <wp:inline distT="0" distB="0" distL="0" distR="0" wp14:anchorId="650B632B" wp14:editId="78826E42">
             <wp:extent cx="1892877" cy="2254018"/>
             <wp:effectExtent l="19050" t="19050" r="12700" b="13335"/>
             <wp:docPr id="25" name="Picture 25" descr="Open Program">
-              <a:hlinkClick xmlns:a="http://schemas.openxmlformats.org/drawingml/2006/main" r:id="rId42" tgtFrame="&quot;_blank&quot;"/>
+              <a:hlinkClick xmlns:a="http://schemas.openxmlformats.org/drawingml/2006/main" r:id="rId43" tgtFrame="&quot;_blank&quot;"/>
             </wp:docPr>
             <wp:cNvGraphicFramePr>
               <a:graphicFrameLocks xmlns:a="http://schemas.openxmlformats.org/drawingml/2006/main" noChangeAspect="1"/>
@@ -4058,14 +4071,14 @@
                 <pic:pic xmlns:pic="http://schemas.openxmlformats.org/drawingml/2006/picture">
                   <pic:nvPicPr>
                     <pic:cNvPr id="0" name="Picture 18" descr="Open Program">
-                      <a:hlinkClick r:id="rId42" tgtFrame="&quot;_blank&quot;"/>
+                      <a:hlinkClick r:id="rId43" tgtFrame="&quot;_blank&quot;"/>
                     </pic:cNvPr>
                     <pic:cNvPicPr>
                       <a:picLocks noChangeAspect="1" noChangeArrowheads="1"/>
                     </pic:cNvPicPr>
                   </pic:nvPicPr>
                   <pic:blipFill>
-                    <a:blip r:embed="rId43">
+                    <a:blip r:embed="rId44">
                       <a:extLst>
                         <a:ext uri="{28A0092B-C50C-407E-A947-70E740481C1C}">
                           <a14:useLocalDpi xmlns:a14="http://schemas.microsoft.com/office/drawing/2010/main" val="0"/>
@@ -4150,7 +4163,7 @@
             <wp:extent cx="5301095" cy="3257115"/>
             <wp:effectExtent l="19050" t="19050" r="13970" b="19685"/>
             <wp:docPr id="24" name="Picture 24" descr="enter image description here">
-              <a:hlinkClick xmlns:a="http://schemas.openxmlformats.org/drawingml/2006/main" r:id="rId44" tgtFrame="&quot;_blank&quot;"/>
+              <a:hlinkClick xmlns:a="http://schemas.openxmlformats.org/drawingml/2006/main" r:id="rId45" tgtFrame="&quot;_blank&quot;"/>
             </wp:docPr>
             <wp:cNvGraphicFramePr>
               <a:graphicFrameLocks xmlns:a="http://schemas.openxmlformats.org/drawingml/2006/main" noChangeAspect="1"/>
@@ -4160,14 +4173,14 @@
                 <pic:pic xmlns:pic="http://schemas.openxmlformats.org/drawingml/2006/picture">
                   <pic:nvPicPr>
                     <pic:cNvPr id="0" name="Picture 19" descr="enter image description here">
-                      <a:hlinkClick r:id="rId44" tgtFrame="&quot;_blank&quot;"/>
+                      <a:hlinkClick r:id="rId45" tgtFrame="&quot;_blank&quot;"/>
                     </pic:cNvPr>
                     <pic:cNvPicPr>
                       <a:picLocks noChangeAspect="1" noChangeArrowheads="1"/>
                     </pic:cNvPicPr>
                   </pic:nvPicPr>
                   <pic:blipFill>
-                    <a:blip r:embed="rId45">
+                    <a:blip r:embed="rId46">
                       <a:extLst>
                         <a:ext uri="{28A0092B-C50C-407E-A947-70E740481C1C}">
                           <a14:useLocalDpi xmlns:a14="http://schemas.microsoft.com/office/drawing/2010/main" val="0"/>
@@ -4224,7 +4237,6 @@
           <w:szCs w:val="24"/>
           <w:lang w:eastAsia="en-PH"/>
         </w:rPr>
-        <w:lastRenderedPageBreak/>
         <w:t xml:space="preserve">You can even rename the added folders and files </w:t>
       </w:r>
     </w:p>
@@ -4248,12 +4260,13 @@
           <w:szCs w:val="24"/>
           <w:lang w:eastAsia="en-PH"/>
         </w:rPr>
+        <w:lastRenderedPageBreak/>
         <w:drawing>
           <wp:inline distT="0" distB="0" distL="0" distR="0" wp14:anchorId="6B08067E" wp14:editId="7490511C">
             <wp:extent cx="5943600" cy="3504565"/>
             <wp:effectExtent l="19050" t="19050" r="19050" b="19685"/>
             <wp:docPr id="23" name="Picture 23" descr="Renaming">
-              <a:hlinkClick xmlns:a="http://schemas.openxmlformats.org/drawingml/2006/main" r:id="rId46" tgtFrame="&quot;_blank&quot;"/>
+              <a:hlinkClick xmlns:a="http://schemas.openxmlformats.org/drawingml/2006/main" r:id="rId47" tgtFrame="&quot;_blank&quot;"/>
             </wp:docPr>
             <wp:cNvGraphicFramePr>
               <a:graphicFrameLocks xmlns:a="http://schemas.openxmlformats.org/drawingml/2006/main" noChangeAspect="1"/>
@@ -4263,14 +4276,14 @@
                 <pic:pic xmlns:pic="http://schemas.openxmlformats.org/drawingml/2006/picture">
                   <pic:nvPicPr>
                     <pic:cNvPr id="0" name="Picture 20" descr="Renaming">
-                      <a:hlinkClick r:id="rId46" tgtFrame="&quot;_blank&quot;"/>
+                      <a:hlinkClick r:id="rId47" tgtFrame="&quot;_blank&quot;"/>
                     </pic:cNvPr>
                     <pic:cNvPicPr>
                       <a:picLocks noChangeAspect="1" noChangeArrowheads="1"/>
                     </pic:cNvPicPr>
                   </pic:nvPicPr>
                   <pic:blipFill>
-                    <a:blip r:embed="rId47">
+                    <a:blip r:embed="rId48">
                       <a:extLst>
                         <a:ext uri="{28A0092B-C50C-407E-A947-70E740481C1C}">
                           <a14:useLocalDpi xmlns:a14="http://schemas.microsoft.com/office/drawing/2010/main" val="0"/>
@@ -4367,7 +4380,7 @@
             <wp:extent cx="5943600" cy="3171190"/>
             <wp:effectExtent l="19050" t="19050" r="19050" b="10160"/>
             <wp:docPr id="22" name="Picture 22" descr="Creating Dynamic Name">
-              <a:hlinkClick xmlns:a="http://schemas.openxmlformats.org/drawingml/2006/main" r:id="rId48" tgtFrame="&quot;_blank&quot;"/>
+              <a:hlinkClick xmlns:a="http://schemas.openxmlformats.org/drawingml/2006/main" r:id="rId49" tgtFrame="&quot;_blank&quot;"/>
             </wp:docPr>
             <wp:cNvGraphicFramePr>
               <a:graphicFrameLocks xmlns:a="http://schemas.openxmlformats.org/drawingml/2006/main" noChangeAspect="1"/>
@@ -4377,14 +4390,14 @@
                 <pic:pic xmlns:pic="http://schemas.openxmlformats.org/drawingml/2006/picture">
                   <pic:nvPicPr>
                     <pic:cNvPr id="0" name="Picture 21" descr="Creating Dynamic Name">
-                      <a:hlinkClick r:id="rId48" tgtFrame="&quot;_blank&quot;"/>
+                      <a:hlinkClick r:id="rId49" tgtFrame="&quot;_blank&quot;"/>
                     </pic:cNvPr>
                     <pic:cNvPicPr>
                       <a:picLocks noChangeAspect="1" noChangeArrowheads="1"/>
                     </pic:cNvPicPr>
                   </pic:nvPicPr>
                   <pic:blipFill>
-                    <a:blip r:embed="rId49">
+                    <a:blip r:embed="rId50">
                       <a:extLst>
                         <a:ext uri="{28A0092B-C50C-407E-A947-70E740481C1C}">
                           <a14:useLocalDpi xmlns:a14="http://schemas.microsoft.com/office/drawing/2010/main" val="0"/>
@@ -4441,28 +4454,28 @@
           <w:szCs w:val="24"/>
           <w:lang w:eastAsia="en-PH"/>
         </w:rPr>
+        <w:t xml:space="preserve">Then, select your target folder to place the Zip File output </w:t>
+      </w:r>
+    </w:p>
+    <w:p>
+      <w:pPr>
+        <w:spacing w:before="100" w:beforeAutospacing="1" w:after="100" w:afterAutospacing="1" w:line="240" w:lineRule="auto"/>
+        <w:ind w:left="720"/>
+        <w:rPr>
+          <w:rFonts w:eastAsia="Times New Roman" w:cstheme="minorHAnsi"/>
+          <w:sz w:val="24"/>
+          <w:szCs w:val="24"/>
+          <w:lang w:eastAsia="en-PH"/>
+        </w:rPr>
+      </w:pPr>
+      <w:r>
+        <w:rPr>
+          <w:rFonts w:eastAsia="Times New Roman" w:cstheme="minorHAnsi"/>
+          <w:sz w:val="24"/>
+          <w:szCs w:val="24"/>
+          <w:lang w:eastAsia="en-PH"/>
+        </w:rPr>
         <w:lastRenderedPageBreak/>
-        <w:t xml:space="preserve">Then, select your target folder to place the Zip File output </w:t>
-      </w:r>
-    </w:p>
-    <w:p>
-      <w:pPr>
-        <w:spacing w:before="100" w:beforeAutospacing="1" w:after="100" w:afterAutospacing="1" w:line="240" w:lineRule="auto"/>
-        <w:ind w:left="720"/>
-        <w:rPr>
-          <w:rFonts w:eastAsia="Times New Roman" w:cstheme="minorHAnsi"/>
-          <w:sz w:val="24"/>
-          <w:szCs w:val="24"/>
-          <w:lang w:eastAsia="en-PH"/>
-        </w:rPr>
-      </w:pPr>
-      <w:r>
-        <w:rPr>
-          <w:rFonts w:eastAsia="Times New Roman" w:cstheme="minorHAnsi"/>
-          <w:sz w:val="24"/>
-          <w:szCs w:val="24"/>
-          <w:lang w:eastAsia="en-PH"/>
-        </w:rPr>
         <w:t>You can also specify other folders as a copy-to destination after this utility finishes its archiving your zip design…</w:t>
       </w:r>
     </w:p>
@@ -4499,7 +4512,7 @@
                     </pic:cNvPicPr>
                   </pic:nvPicPr>
                   <pic:blipFill>
-                    <a:blip r:embed="rId50">
+                    <a:blip r:embed="rId51">
                       <a:extLst>
                         <a:ext uri="{28A0092B-C50C-407E-A947-70E740481C1C}">
                           <a14:useLocalDpi xmlns:a14="http://schemas.microsoft.com/office/drawing/2010/main" val="0"/>
@@ -4648,7 +4661,7 @@
             <wp:extent cx="5321877" cy="3255670"/>
             <wp:effectExtent l="19050" t="19050" r="12700" b="20955"/>
             <wp:docPr id="20" name="Picture 20" descr="Save or Run">
-              <a:hlinkClick xmlns:a="http://schemas.openxmlformats.org/drawingml/2006/main" r:id="rId51" tgtFrame="&quot;_blank&quot;"/>
+              <a:hlinkClick xmlns:a="http://schemas.openxmlformats.org/drawingml/2006/main" r:id="rId52" tgtFrame="&quot;_blank&quot;"/>
             </wp:docPr>
             <wp:cNvGraphicFramePr>
               <a:graphicFrameLocks xmlns:a="http://schemas.openxmlformats.org/drawingml/2006/main" noChangeAspect="1"/>
@@ -4658,14 +4671,14 @@
                 <pic:pic xmlns:pic="http://schemas.openxmlformats.org/drawingml/2006/picture">
                   <pic:nvPicPr>
                     <pic:cNvPr id="0" name="Picture 23" descr="Save or Run">
-                      <a:hlinkClick r:id="rId51" tgtFrame="&quot;_blank&quot;"/>
+                      <a:hlinkClick r:id="rId52" tgtFrame="&quot;_blank&quot;"/>
                     </pic:cNvPr>
                     <pic:cNvPicPr>
                       <a:picLocks noChangeAspect="1" noChangeArrowheads="1"/>
                     </pic:cNvPicPr>
                   </pic:nvPicPr>
                   <pic:blipFill>
-                    <a:blip r:embed="rId52">
+                    <a:blip r:embed="rId53">
                       <a:extLst>
                         <a:ext uri="{28A0092B-C50C-407E-A947-70E740481C1C}">
                           <a14:useLocalDpi xmlns:a14="http://schemas.microsoft.com/office/drawing/2010/main" val="0"/>
@@ -4750,7 +4763,7 @@
             <wp:extent cx="5358150" cy="3502833"/>
             <wp:effectExtent l="19050" t="19050" r="13970" b="21590"/>
             <wp:docPr id="19" name="Picture 19" descr="Packaging">
-              <a:hlinkClick xmlns:a="http://schemas.openxmlformats.org/drawingml/2006/main" r:id="rId53" tgtFrame="&quot;_blank&quot;"/>
+              <a:hlinkClick xmlns:a="http://schemas.openxmlformats.org/drawingml/2006/main" r:id="rId54" tgtFrame="&quot;_blank&quot;"/>
             </wp:docPr>
             <wp:cNvGraphicFramePr>
               <a:graphicFrameLocks xmlns:a="http://schemas.openxmlformats.org/drawingml/2006/main" noChangeAspect="1"/>
@@ -4760,14 +4773,14 @@
                 <pic:pic xmlns:pic="http://schemas.openxmlformats.org/drawingml/2006/picture">
                   <pic:nvPicPr>
                     <pic:cNvPr id="0" name="Picture 24" descr="Packaging">
-                      <a:hlinkClick r:id="rId53" tgtFrame="&quot;_blank&quot;"/>
+                      <a:hlinkClick r:id="rId54" tgtFrame="&quot;_blank&quot;"/>
                     </pic:cNvPr>
                     <pic:cNvPicPr>
                       <a:picLocks noChangeAspect="1" noChangeArrowheads="1"/>
                     </pic:cNvPicPr>
                   </pic:nvPicPr>
                   <pic:blipFill>
-                    <a:blip r:embed="rId54">
+                    <a:blip r:embed="rId55">
                       <a:extLst>
                         <a:ext uri="{28A0092B-C50C-407E-A947-70E740481C1C}">
                           <a14:useLocalDpi xmlns:a14="http://schemas.microsoft.com/office/drawing/2010/main" val="0"/>
@@ -4865,7 +4878,7 @@
             <wp:extent cx="5943600" cy="1953895"/>
             <wp:effectExtent l="19050" t="19050" r="19050" b="27305"/>
             <wp:docPr id="18" name="Picture 18" descr="Output">
-              <a:hlinkClick xmlns:a="http://schemas.openxmlformats.org/drawingml/2006/main" r:id="rId55" tgtFrame="&quot;_blank&quot;"/>
+              <a:hlinkClick xmlns:a="http://schemas.openxmlformats.org/drawingml/2006/main" r:id="rId56" tgtFrame="&quot;_blank&quot;"/>
             </wp:docPr>
             <wp:cNvGraphicFramePr>
               <a:graphicFrameLocks xmlns:a="http://schemas.openxmlformats.org/drawingml/2006/main" noChangeAspect="1"/>
@@ -4875,14 +4888,14 @@
                 <pic:pic xmlns:pic="http://schemas.openxmlformats.org/drawingml/2006/picture">
                   <pic:nvPicPr>
                     <pic:cNvPr id="0" name="Picture 25" descr="Output">
-                      <a:hlinkClick r:id="rId55" tgtFrame="&quot;_blank&quot;"/>
+                      <a:hlinkClick r:id="rId56" tgtFrame="&quot;_blank&quot;"/>
                     </pic:cNvPr>
                     <pic:cNvPicPr>
                       <a:picLocks noChangeAspect="1" noChangeArrowheads="1"/>
                     </pic:cNvPicPr>
                   </pic:nvPicPr>
                   <pic:blipFill>
-                    <a:blip r:embed="rId56">
+                    <a:blip r:embed="rId57">
                       <a:extLst>
                         <a:ext uri="{28A0092B-C50C-407E-A947-70E740481C1C}">
                           <a14:useLocalDpi xmlns:a14="http://schemas.microsoft.com/office/drawing/2010/main" val="0"/>
@@ -4979,7 +4992,7 @@
             <wp:extent cx="5943600" cy="3726815"/>
             <wp:effectExtent l="19050" t="19050" r="19050" b="26035"/>
             <wp:docPr id="17" name="Picture 17" descr="Saving">
-              <a:hlinkClick xmlns:a="http://schemas.openxmlformats.org/drawingml/2006/main" r:id="rId57" tgtFrame="&quot;_blank&quot;"/>
+              <a:hlinkClick xmlns:a="http://schemas.openxmlformats.org/drawingml/2006/main" r:id="rId58" tgtFrame="&quot;_blank&quot;"/>
             </wp:docPr>
             <wp:cNvGraphicFramePr>
               <a:graphicFrameLocks xmlns:a="http://schemas.openxmlformats.org/drawingml/2006/main" noChangeAspect="1"/>
@@ -4989,14 +5002,14 @@
                 <pic:pic xmlns:pic="http://schemas.openxmlformats.org/drawingml/2006/picture">
                   <pic:nvPicPr>
                     <pic:cNvPr id="0" name="Picture 26" descr="Saving">
-                      <a:hlinkClick r:id="rId57" tgtFrame="&quot;_blank&quot;"/>
+                      <a:hlinkClick r:id="rId58" tgtFrame="&quot;_blank&quot;"/>
                     </pic:cNvPr>
                     <pic:cNvPicPr>
                       <a:picLocks noChangeAspect="1" noChangeArrowheads="1"/>
                     </pic:cNvPicPr>
                   </pic:nvPicPr>
                   <pic:blipFill>
-                    <a:blip r:embed="rId58">
+                    <a:blip r:embed="rId59">
                       <a:extLst>
                         <a:ext uri="{28A0092B-C50C-407E-A947-70E740481C1C}">
                           <a14:useLocalDpi xmlns:a14="http://schemas.microsoft.com/office/drawing/2010/main" val="0"/>
@@ -5082,7 +5095,7 @@
             <wp:extent cx="5943600" cy="1108075"/>
             <wp:effectExtent l="19050" t="19050" r="19050" b="15875"/>
             <wp:docPr id="16" name="Picture 16" descr="Saved Project">
-              <a:hlinkClick xmlns:a="http://schemas.openxmlformats.org/drawingml/2006/main" r:id="rId59" tgtFrame="&quot;_blank&quot;"/>
+              <a:hlinkClick xmlns:a="http://schemas.openxmlformats.org/drawingml/2006/main" r:id="rId60" tgtFrame="&quot;_blank&quot;"/>
             </wp:docPr>
             <wp:cNvGraphicFramePr>
               <a:graphicFrameLocks xmlns:a="http://schemas.openxmlformats.org/drawingml/2006/main" noChangeAspect="1"/>
@@ -5092,14 +5105,14 @@
                 <pic:pic xmlns:pic="http://schemas.openxmlformats.org/drawingml/2006/picture">
                   <pic:nvPicPr>
                     <pic:cNvPr id="0" name="Picture 27" descr="Saved Project">
-                      <a:hlinkClick r:id="rId59" tgtFrame="&quot;_blank&quot;"/>
+                      <a:hlinkClick r:id="rId60" tgtFrame="&quot;_blank&quot;"/>
                     </pic:cNvPr>
                     <pic:cNvPicPr>
                       <a:picLocks noChangeAspect="1" noChangeArrowheads="1"/>
                     </pic:cNvPicPr>
                   </pic:nvPicPr>
                   <pic:blipFill>
-                    <a:blip r:embed="rId60">
+                    <a:blip r:embed="rId61">
                       <a:extLst>
                         <a:ext uri="{28A0092B-C50C-407E-A947-70E740481C1C}">
                           <a14:useLocalDpi xmlns:a14="http://schemas.microsoft.com/office/drawing/2010/main" val="0"/>
@@ -5265,7 +5278,7 @@
             <wp:extent cx="5943600" cy="3630295"/>
             <wp:effectExtent l="19050" t="19050" r="19050" b="27305"/>
             <wp:docPr id="15" name="Picture 15" descr="Add Dynamic Folder">
-              <a:hlinkClick xmlns:a="http://schemas.openxmlformats.org/drawingml/2006/main" r:id="rId61" tgtFrame="&quot;_blank&quot;"/>
+              <a:hlinkClick xmlns:a="http://schemas.openxmlformats.org/drawingml/2006/main" r:id="rId62" tgtFrame="&quot;_blank&quot;"/>
             </wp:docPr>
             <wp:cNvGraphicFramePr>
               <a:graphicFrameLocks xmlns:a="http://schemas.openxmlformats.org/drawingml/2006/main" noChangeAspect="1"/>
@@ -5275,14 +5288,14 @@
                 <pic:pic xmlns:pic="http://schemas.openxmlformats.org/drawingml/2006/picture">
                   <pic:nvPicPr>
                     <pic:cNvPr id="0" name="Picture 28" descr="Add Dynamic Folder">
-                      <a:hlinkClick r:id="rId61" tgtFrame="&quot;_blank&quot;"/>
+                      <a:hlinkClick r:id="rId62" tgtFrame="&quot;_blank&quot;"/>
                     </pic:cNvPr>
                     <pic:cNvPicPr>
                       <a:picLocks noChangeAspect="1" noChangeArrowheads="1"/>
                     </pic:cNvPicPr>
                   </pic:nvPicPr>
                   <pic:blipFill>
-                    <a:blip r:embed="rId62">
+                    <a:blip r:embed="rId63">
                       <a:extLst>
                         <a:ext uri="{28A0092B-C50C-407E-A947-70E740481C1C}">
                           <a14:useLocalDpi xmlns:a14="http://schemas.microsoft.com/office/drawing/2010/main" val="0"/>
@@ -5481,7 +5494,7 @@
             <wp:extent cx="5943600" cy="3709670"/>
             <wp:effectExtent l="19050" t="19050" r="19050" b="24130"/>
             <wp:docPr id="14" name="Picture 14" descr="Creating Dynamic Rule">
-              <a:hlinkClick xmlns:a="http://schemas.openxmlformats.org/drawingml/2006/main" r:id="rId63" tgtFrame="&quot;_blank&quot;"/>
+              <a:hlinkClick xmlns:a="http://schemas.openxmlformats.org/drawingml/2006/main" r:id="rId64" tgtFrame="&quot;_blank&quot;"/>
             </wp:docPr>
             <wp:cNvGraphicFramePr>
               <a:graphicFrameLocks xmlns:a="http://schemas.openxmlformats.org/drawingml/2006/main" noChangeAspect="1"/>
@@ -5491,14 +5504,14 @@
                 <pic:pic xmlns:pic="http://schemas.openxmlformats.org/drawingml/2006/picture">
                   <pic:nvPicPr>
                     <pic:cNvPr id="0" name="Picture 29" descr="Creating Dynamic Rule">
-                      <a:hlinkClick r:id="rId63" tgtFrame="&quot;_blank&quot;"/>
+                      <a:hlinkClick r:id="rId64" tgtFrame="&quot;_blank&quot;"/>
                     </pic:cNvPr>
                     <pic:cNvPicPr>
                       <a:picLocks noChangeAspect="1" noChangeArrowheads="1"/>
                     </pic:cNvPicPr>
                   </pic:nvPicPr>
                   <pic:blipFill>
-                    <a:blip r:embed="rId64">
+                    <a:blip r:embed="rId65">
                       <a:extLst>
                         <a:ext uri="{28A0092B-C50C-407E-A947-70E740481C1C}">
                           <a14:useLocalDpi xmlns:a14="http://schemas.microsoft.com/office/drawing/2010/main" val="0"/>
@@ -5655,7 +5668,7 @@
             <wp:extent cx="5943600" cy="3709670"/>
             <wp:effectExtent l="19050" t="19050" r="10795" b="18415"/>
             <wp:docPr id="13" name="Picture 13" descr="Preview &amp; Simulation">
-              <a:hlinkClick xmlns:a="http://schemas.openxmlformats.org/drawingml/2006/main" r:id="rId65" tgtFrame="&quot;_blank&quot;"/>
+              <a:hlinkClick xmlns:a="http://schemas.openxmlformats.org/drawingml/2006/main" r:id="rId66" tgtFrame="&quot;_blank&quot;"/>
             </wp:docPr>
             <wp:cNvGraphicFramePr>
               <a:graphicFrameLocks xmlns:a="http://schemas.openxmlformats.org/drawingml/2006/main" noChangeAspect="1"/>
@@ -5665,14 +5678,14 @@
                 <pic:pic xmlns:pic="http://schemas.openxmlformats.org/drawingml/2006/picture">
                   <pic:nvPicPr>
                     <pic:cNvPr id="0" name="Picture 30" descr="Preview &amp; Simulation">
-                      <a:hlinkClick r:id="rId65" tgtFrame="&quot;_blank&quot;"/>
+                      <a:hlinkClick r:id="rId66" tgtFrame="&quot;_blank&quot;"/>
                     </pic:cNvPr>
                     <pic:cNvPicPr>
                       <a:picLocks noChangeAspect="1" noChangeArrowheads="1"/>
                     </pic:cNvPicPr>
                   </pic:nvPicPr>
                   <pic:blipFill>
-                    <a:blip r:embed="rId66">
+                    <a:blip r:embed="rId67">
                       <a:extLst>
                         <a:ext uri="{28A0092B-C50C-407E-A947-70E740481C1C}">
                           <a14:useLocalDpi xmlns:a14="http://schemas.microsoft.com/office/drawing/2010/main" val="0"/>
@@ -5789,7 +5802,7 @@
             <wp:extent cx="3149600" cy="2603500"/>
             <wp:effectExtent l="19050" t="19050" r="12700" b="25400"/>
             <wp:docPr id="12" name="Picture 12" descr="Giving a Name">
-              <a:hlinkClick xmlns:a="http://schemas.openxmlformats.org/drawingml/2006/main" r:id="rId67" tgtFrame="&quot;_blank&quot;"/>
+              <a:hlinkClick xmlns:a="http://schemas.openxmlformats.org/drawingml/2006/main" r:id="rId68" tgtFrame="&quot;_blank&quot;"/>
             </wp:docPr>
             <wp:cNvGraphicFramePr>
               <a:graphicFrameLocks xmlns:a="http://schemas.openxmlformats.org/drawingml/2006/main" noChangeAspect="1"/>
@@ -5799,14 +5812,14 @@
                 <pic:pic xmlns:pic="http://schemas.openxmlformats.org/drawingml/2006/picture">
                   <pic:nvPicPr>
                     <pic:cNvPr id="0" name="Picture 31" descr="Giving a Name">
-                      <a:hlinkClick r:id="rId67" tgtFrame="&quot;_blank&quot;"/>
+                      <a:hlinkClick r:id="rId68" tgtFrame="&quot;_blank&quot;"/>
                     </pic:cNvPr>
                     <pic:cNvPicPr>
                       <a:picLocks noChangeAspect="1" noChangeArrowheads="1"/>
                     </pic:cNvPicPr>
                   </pic:nvPicPr>
                   <pic:blipFill>
-                    <a:blip r:embed="rId68">
+                    <a:blip r:embed="rId69">
                       <a:extLst>
                         <a:ext uri="{28A0092B-C50C-407E-A947-70E740481C1C}">
                           <a14:useLocalDpi xmlns:a14="http://schemas.microsoft.com/office/drawing/2010/main" val="0"/>
@@ -5955,7 +5968,7 @@
             <wp:extent cx="4070350" cy="2647950"/>
             <wp:effectExtent l="19050" t="19050" r="25400" b="19050"/>
             <wp:docPr id="11" name="Picture 11" descr="Modify your filter rule">
-              <a:hlinkClick xmlns:a="http://schemas.openxmlformats.org/drawingml/2006/main" r:id="rId69" tgtFrame="&quot;_blank&quot;"/>
+              <a:hlinkClick xmlns:a="http://schemas.openxmlformats.org/drawingml/2006/main" r:id="rId70" tgtFrame="&quot;_blank&quot;"/>
             </wp:docPr>
             <wp:cNvGraphicFramePr>
               <a:graphicFrameLocks xmlns:a="http://schemas.openxmlformats.org/drawingml/2006/main" noChangeAspect="1"/>
@@ -5965,14 +5978,14 @@
                 <pic:pic xmlns:pic="http://schemas.openxmlformats.org/drawingml/2006/picture">
                   <pic:nvPicPr>
                     <pic:cNvPr id="0" name="Picture 32" descr="Modify your filter rule">
-                      <a:hlinkClick r:id="rId69" tgtFrame="&quot;_blank&quot;"/>
+                      <a:hlinkClick r:id="rId70" tgtFrame="&quot;_blank&quot;"/>
                     </pic:cNvPr>
                     <pic:cNvPicPr>
                       <a:picLocks noChangeAspect="1" noChangeArrowheads="1"/>
                     </pic:cNvPicPr>
                   </pic:nvPicPr>
                   <pic:blipFill>
-                    <a:blip r:embed="rId70">
+                    <a:blip r:embed="rId71">
                       <a:extLst>
                         <a:ext uri="{28A0092B-C50C-407E-A947-70E740481C1C}">
                           <a14:useLocalDpi xmlns:a14="http://schemas.microsoft.com/office/drawing/2010/main" val="0"/>
@@ -6057,7 +6070,7 @@
             <wp:extent cx="5943600" cy="1763395"/>
             <wp:effectExtent l="19050" t="19050" r="19050" b="27305"/>
             <wp:docPr id="10" name="Picture 10" descr="Run the zip file">
-              <a:hlinkClick xmlns:a="http://schemas.openxmlformats.org/drawingml/2006/main" r:id="rId71" tgtFrame="&quot;_blank&quot;"/>
+              <a:hlinkClick xmlns:a="http://schemas.openxmlformats.org/drawingml/2006/main" r:id="rId72" tgtFrame="&quot;_blank&quot;"/>
             </wp:docPr>
             <wp:cNvGraphicFramePr>
               <a:graphicFrameLocks xmlns:a="http://schemas.openxmlformats.org/drawingml/2006/main" noChangeAspect="1"/>
@@ -6067,14 +6080,14 @@
                 <pic:pic xmlns:pic="http://schemas.openxmlformats.org/drawingml/2006/picture">
                   <pic:nvPicPr>
                     <pic:cNvPr id="0" name="Picture 33" descr="Run the zip file">
-                      <a:hlinkClick r:id="rId71" tgtFrame="&quot;_blank&quot;"/>
+                      <a:hlinkClick r:id="rId72" tgtFrame="&quot;_blank&quot;"/>
                     </pic:cNvPr>
                     <pic:cNvPicPr>
                       <a:picLocks noChangeAspect="1" noChangeArrowheads="1"/>
                     </pic:cNvPicPr>
                   </pic:nvPicPr>
                   <pic:blipFill>
-                    <a:blip r:embed="rId72">
+                    <a:blip r:embed="rId73">
                       <a:extLst>
                         <a:ext uri="{28A0092B-C50C-407E-A947-70E740481C1C}">
                           <a14:useLocalDpi xmlns:a14="http://schemas.microsoft.com/office/drawing/2010/main" val="0"/>
@@ -6241,7 +6254,7 @@
             <wp:extent cx="5342659" cy="3492706"/>
             <wp:effectExtent l="19050" t="19050" r="10795" b="12700"/>
             <wp:docPr id="9" name="Picture 9" descr="Finish Archiving">
-              <a:hlinkClick xmlns:a="http://schemas.openxmlformats.org/drawingml/2006/main" r:id="rId73" tgtFrame="&quot;_blank&quot;"/>
+              <a:hlinkClick xmlns:a="http://schemas.openxmlformats.org/drawingml/2006/main" r:id="rId74" tgtFrame="&quot;_blank&quot;"/>
             </wp:docPr>
             <wp:cNvGraphicFramePr>
               <a:graphicFrameLocks xmlns:a="http://schemas.openxmlformats.org/drawingml/2006/main" noChangeAspect="1"/>
@@ -6251,14 +6264,14 @@
                 <pic:pic xmlns:pic="http://schemas.openxmlformats.org/drawingml/2006/picture">
                   <pic:nvPicPr>
                     <pic:cNvPr id="0" name="Picture 34" descr="Finish Archiving">
-                      <a:hlinkClick r:id="rId73" tgtFrame="&quot;_blank&quot;"/>
+                      <a:hlinkClick r:id="rId74" tgtFrame="&quot;_blank&quot;"/>
                     </pic:cNvPr>
                     <pic:cNvPicPr>
                       <a:picLocks noChangeAspect="1" noChangeArrowheads="1"/>
                     </pic:cNvPicPr>
                   </pic:nvPicPr>
                   <pic:blipFill>
-                    <a:blip r:embed="rId74">
+                    <a:blip r:embed="rId75">
                       <a:extLst>
                         <a:ext uri="{28A0092B-C50C-407E-A947-70E740481C1C}">
                           <a14:useLocalDpi xmlns:a14="http://schemas.microsoft.com/office/drawing/2010/main" val="0"/>
@@ -6340,7 +6353,7 @@
             <wp:extent cx="5943600" cy="1037590"/>
             <wp:effectExtent l="19050" t="19050" r="19050" b="10160"/>
             <wp:docPr id="8" name="Picture 8" descr="Zip File">
-              <a:hlinkClick xmlns:a="http://schemas.openxmlformats.org/drawingml/2006/main" r:id="rId75" tgtFrame="&quot;_blank&quot;"/>
+              <a:hlinkClick xmlns:a="http://schemas.openxmlformats.org/drawingml/2006/main" r:id="rId76" tgtFrame="&quot;_blank&quot;"/>
             </wp:docPr>
             <wp:cNvGraphicFramePr>
               <a:graphicFrameLocks xmlns:a="http://schemas.openxmlformats.org/drawingml/2006/main" noChangeAspect="1"/>
@@ -6350,14 +6363,14 @@
                 <pic:pic xmlns:pic="http://schemas.openxmlformats.org/drawingml/2006/picture">
                   <pic:nvPicPr>
                     <pic:cNvPr id="0" name="Picture 35" descr="Zip File">
-                      <a:hlinkClick r:id="rId75" tgtFrame="&quot;_blank&quot;"/>
+                      <a:hlinkClick r:id="rId76" tgtFrame="&quot;_blank&quot;"/>
                     </pic:cNvPr>
                     <pic:cNvPicPr>
                       <a:picLocks noChangeAspect="1" noChangeArrowheads="1"/>
                     </pic:cNvPicPr>
                   </pic:nvPicPr>
                   <pic:blipFill>
-                    <a:blip r:embed="rId76">
+                    <a:blip r:embed="rId77">
                       <a:extLst>
                         <a:ext uri="{28A0092B-C50C-407E-A947-70E740481C1C}">
                           <a14:useLocalDpi xmlns:a14="http://schemas.microsoft.com/office/drawing/2010/main" val="0"/>
@@ -6439,7 +6452,7 @@
             <wp:extent cx="4594514" cy="2075876"/>
             <wp:effectExtent l="19050" t="19050" r="15875" b="19685"/>
             <wp:docPr id="7" name="Picture 7" descr="Merge Output">
-              <a:hlinkClick xmlns:a="http://schemas.openxmlformats.org/drawingml/2006/main" r:id="rId77" tgtFrame="&quot;_blank&quot;"/>
+              <a:hlinkClick xmlns:a="http://schemas.openxmlformats.org/drawingml/2006/main" r:id="rId78" tgtFrame="&quot;_blank&quot;"/>
             </wp:docPr>
             <wp:cNvGraphicFramePr>
               <a:graphicFrameLocks xmlns:a="http://schemas.openxmlformats.org/drawingml/2006/main" noChangeAspect="1"/>
@@ -6449,14 +6462,14 @@
                 <pic:pic xmlns:pic="http://schemas.openxmlformats.org/drawingml/2006/picture">
                   <pic:nvPicPr>
                     <pic:cNvPr id="0" name="Picture 36" descr="Merge Output">
-                      <a:hlinkClick r:id="rId77" tgtFrame="&quot;_blank&quot;"/>
+                      <a:hlinkClick r:id="rId78" tgtFrame="&quot;_blank&quot;"/>
                     </pic:cNvPr>
                     <pic:cNvPicPr>
                       <a:picLocks noChangeAspect="1" noChangeArrowheads="1"/>
                     </pic:cNvPicPr>
                   </pic:nvPicPr>
                   <pic:blipFill>
-                    <a:blip r:embed="rId78">
+                    <a:blip r:embed="rId79">
                       <a:extLst>
                         <a:ext uri="{28A0092B-C50C-407E-A947-70E740481C1C}">
                           <a14:useLocalDpi xmlns:a14="http://schemas.microsoft.com/office/drawing/2010/main" val="0"/>
@@ -6631,7 +6644,7 @@
             <wp:extent cx="3143250" cy="1511300"/>
             <wp:effectExtent l="19050" t="19050" r="19050" b="12700"/>
             <wp:docPr id="6" name="Picture 6" descr="Actions Menu">
-              <a:hlinkClick xmlns:a="http://schemas.openxmlformats.org/drawingml/2006/main" r:id="rId79" tgtFrame="&quot;_blank&quot;"/>
+              <a:hlinkClick xmlns:a="http://schemas.openxmlformats.org/drawingml/2006/main" r:id="rId80" tgtFrame="&quot;_blank&quot;"/>
             </wp:docPr>
             <wp:cNvGraphicFramePr>
               <a:graphicFrameLocks xmlns:a="http://schemas.openxmlformats.org/drawingml/2006/main" noChangeAspect="1"/>
@@ -6641,14 +6654,14 @@
                 <pic:pic xmlns:pic="http://schemas.openxmlformats.org/drawingml/2006/picture">
                   <pic:nvPicPr>
                     <pic:cNvPr id="0" name="Picture 37" descr="Actions Menu">
-                      <a:hlinkClick r:id="rId79" tgtFrame="&quot;_blank&quot;"/>
+                      <a:hlinkClick r:id="rId80" tgtFrame="&quot;_blank&quot;"/>
                     </pic:cNvPr>
                     <pic:cNvPicPr>
                       <a:picLocks noChangeAspect="1" noChangeArrowheads="1"/>
                     </pic:cNvPicPr>
                   </pic:nvPicPr>
                   <pic:blipFill>
-                    <a:blip r:embed="rId80">
+                    <a:blip r:embed="rId81">
                       <a:extLst>
                         <a:ext uri="{28A0092B-C50C-407E-A947-70E740481C1C}">
                           <a14:useLocalDpi xmlns:a14="http://schemas.microsoft.com/office/drawing/2010/main" val="0"/>
@@ -6734,7 +6747,7 @@
             <wp:extent cx="4476750" cy="1733550"/>
             <wp:effectExtent l="19050" t="19050" r="19050" b="19050"/>
             <wp:docPr id="5" name="Picture 5" descr="Toolbar">
-              <a:hlinkClick xmlns:a="http://schemas.openxmlformats.org/drawingml/2006/main" r:id="rId81" tgtFrame="&quot;_blank&quot;"/>
+              <a:hlinkClick xmlns:a="http://schemas.openxmlformats.org/drawingml/2006/main" r:id="rId82" tgtFrame="&quot;_blank&quot;"/>
             </wp:docPr>
             <wp:cNvGraphicFramePr>
               <a:graphicFrameLocks xmlns:a="http://schemas.openxmlformats.org/drawingml/2006/main" noChangeAspect="1"/>
@@ -6744,14 +6757,14 @@
                 <pic:pic xmlns:pic="http://schemas.openxmlformats.org/drawingml/2006/picture">
                   <pic:nvPicPr>
                     <pic:cNvPr id="0" name="Picture 38" descr="Toolbar">
-                      <a:hlinkClick r:id="rId81" tgtFrame="&quot;_blank&quot;"/>
+                      <a:hlinkClick r:id="rId82" tgtFrame="&quot;_blank&quot;"/>
                     </pic:cNvPr>
                     <pic:cNvPicPr>
                       <a:picLocks noChangeAspect="1" noChangeArrowheads="1"/>
                     </pic:cNvPicPr>
                   </pic:nvPicPr>
                   <pic:blipFill>
-                    <a:blip r:embed="rId82">
+                    <a:blip r:embed="rId83">
                       <a:extLst>
                         <a:ext uri="{28A0092B-C50C-407E-A947-70E740481C1C}">
                           <a14:useLocalDpi xmlns:a14="http://schemas.microsoft.com/office/drawing/2010/main" val="0"/>
@@ -6836,7 +6849,7 @@
             <wp:extent cx="3971059" cy="2489973"/>
             <wp:effectExtent l="19050" t="19050" r="10795" b="24765"/>
             <wp:docPr id="4" name="Picture 4" descr="My Shortcut">
-              <a:hlinkClick xmlns:a="http://schemas.openxmlformats.org/drawingml/2006/main" r:id="rId83" tgtFrame="&quot;_blank&quot;"/>
+              <a:hlinkClick xmlns:a="http://schemas.openxmlformats.org/drawingml/2006/main" r:id="rId84" tgtFrame="&quot;_blank&quot;"/>
             </wp:docPr>
             <wp:cNvGraphicFramePr>
               <a:graphicFrameLocks xmlns:a="http://schemas.openxmlformats.org/drawingml/2006/main" noChangeAspect="1"/>
@@ -6846,14 +6859,14 @@
                 <pic:pic xmlns:pic="http://schemas.openxmlformats.org/drawingml/2006/picture">
                   <pic:nvPicPr>
                     <pic:cNvPr id="0" name="Picture 39" descr="My Shortcut">
-                      <a:hlinkClick r:id="rId83" tgtFrame="&quot;_blank&quot;"/>
+                      <a:hlinkClick r:id="rId84" tgtFrame="&quot;_blank&quot;"/>
                     </pic:cNvPr>
                     <pic:cNvPicPr>
                       <a:picLocks noChangeAspect="1" noChangeArrowheads="1"/>
                     </pic:cNvPicPr>
                   </pic:nvPicPr>
                   <pic:blipFill>
-                    <a:blip r:embed="rId84">
+                    <a:blip r:embed="rId85">
                       <a:extLst>
                         <a:ext uri="{28A0092B-C50C-407E-A947-70E740481C1C}">
                           <a14:useLocalDpi xmlns:a14="http://schemas.microsoft.com/office/drawing/2010/main" val="0"/>
@@ -6915,7 +6928,7 @@
             <wp:extent cx="5943600" cy="1096010"/>
             <wp:effectExtent l="19050" t="19050" r="19050" b="27940"/>
             <wp:docPr id="3" name="Picture 3" descr="The shortcut placement">
-              <a:hlinkClick xmlns:a="http://schemas.openxmlformats.org/drawingml/2006/main" r:id="rId85" tgtFrame="&quot;_blank&quot;"/>
+              <a:hlinkClick xmlns:a="http://schemas.openxmlformats.org/drawingml/2006/main" r:id="rId86" tgtFrame="&quot;_blank&quot;"/>
             </wp:docPr>
             <wp:cNvGraphicFramePr>
               <a:graphicFrameLocks xmlns:a="http://schemas.openxmlformats.org/drawingml/2006/main" noChangeAspect="1"/>
@@ -6925,14 +6938,14 @@
                 <pic:pic xmlns:pic="http://schemas.openxmlformats.org/drawingml/2006/picture">
                   <pic:nvPicPr>
                     <pic:cNvPr id="0" name="Picture 40" descr="The shortcut placement">
-                      <a:hlinkClick r:id="rId85" tgtFrame="&quot;_blank&quot;"/>
+                      <a:hlinkClick r:id="rId86" tgtFrame="&quot;_blank&quot;"/>
                     </pic:cNvPr>
                     <pic:cNvPicPr>
                       <a:picLocks noChangeAspect="1" noChangeArrowheads="1"/>
                     </pic:cNvPicPr>
                   </pic:nvPicPr>
                   <pic:blipFill>
-                    <a:blip r:embed="rId86">
+                    <a:blip r:embed="rId87">
                       <a:extLst>
                         <a:ext uri="{28A0092B-C50C-407E-A947-70E740481C1C}">
                           <a14:useLocalDpi xmlns:a14="http://schemas.microsoft.com/office/drawing/2010/main" val="0"/>
@@ -7017,7 +7030,7 @@
             <wp:extent cx="5943600" cy="3885565"/>
             <wp:effectExtent l="19050" t="19050" r="19050" b="19685"/>
             <wp:docPr id="2" name="Picture 2" descr="Archiving directly...">
-              <a:hlinkClick xmlns:a="http://schemas.openxmlformats.org/drawingml/2006/main" r:id="rId87" tgtFrame="&quot;_blank&quot;"/>
+              <a:hlinkClick xmlns:a="http://schemas.openxmlformats.org/drawingml/2006/main" r:id="rId88" tgtFrame="&quot;_blank&quot;"/>
             </wp:docPr>
             <wp:cNvGraphicFramePr>
               <a:graphicFrameLocks xmlns:a="http://schemas.openxmlformats.org/drawingml/2006/main" noChangeAspect="1"/>
@@ -7027,14 +7040,14 @@
                 <pic:pic xmlns:pic="http://schemas.openxmlformats.org/drawingml/2006/picture">
                   <pic:nvPicPr>
                     <pic:cNvPr id="0" name="Picture 41" descr="Archiving directly...">
-                      <a:hlinkClick r:id="rId87" tgtFrame="&quot;_blank&quot;"/>
+                      <a:hlinkClick r:id="rId88" tgtFrame="&quot;_blank&quot;"/>
                     </pic:cNvPr>
                     <pic:cNvPicPr>
                       <a:picLocks noChangeAspect="1" noChangeArrowheads="1"/>
                     </pic:cNvPicPr>
                   </pic:nvPicPr>
                   <pic:blipFill>
-                    <a:blip r:embed="rId88">
+                    <a:blip r:embed="rId89">
                       <a:extLst>
                         <a:ext uri="{28A0092B-C50C-407E-A947-70E740481C1C}">
                           <a14:useLocalDpi xmlns:a14="http://schemas.microsoft.com/office/drawing/2010/main" val="0"/>
@@ -7120,7 +7133,7 @@
             <wp:extent cx="5943600" cy="3154045"/>
             <wp:effectExtent l="19050" t="19050" r="19050" b="27305"/>
             <wp:docPr id="1" name="Picture 1" descr="Dynamic Content">
-              <a:hlinkClick xmlns:a="http://schemas.openxmlformats.org/drawingml/2006/main" r:id="rId89" tgtFrame="&quot;_blank&quot;"/>
+              <a:hlinkClick xmlns:a="http://schemas.openxmlformats.org/drawingml/2006/main" r:id="rId90" tgtFrame="&quot;_blank&quot;"/>
             </wp:docPr>
             <wp:cNvGraphicFramePr>
               <a:graphicFrameLocks xmlns:a="http://schemas.openxmlformats.org/drawingml/2006/main" noChangeAspect="1"/>
@@ -7130,14 +7143,14 @@
                 <pic:pic xmlns:pic="http://schemas.openxmlformats.org/drawingml/2006/picture">
                   <pic:nvPicPr>
                     <pic:cNvPr id="0" name="Picture 42" descr="Dynamic Content">
-                      <a:hlinkClick r:id="rId89" tgtFrame="&quot;_blank&quot;"/>
+                      <a:hlinkClick r:id="rId90" tgtFrame="&quot;_blank&quot;"/>
                     </pic:cNvPr>
                     <pic:cNvPicPr>
                       <a:picLocks noChangeAspect="1" noChangeArrowheads="1"/>
                     </pic:cNvPicPr>
                   </pic:nvPicPr>
                   <pic:blipFill>
-                    <a:blip r:embed="rId90">
+                    <a:blip r:embed="rId91">
                       <a:extLst>
                         <a:ext uri="{28A0092B-C50C-407E-A947-70E740481C1C}">
                           <a14:useLocalDpi xmlns:a14="http://schemas.microsoft.com/office/drawing/2010/main" val="0"/>
@@ -7230,7 +7243,7 @@
           <w:lang w:eastAsia="en-PH"/>
         </w:rPr>
       </w:pPr>
-      <w:hyperlink r:id="rId91" w:history="1">
+      <w:hyperlink r:id="rId92" w:history="1">
         <w:r>
           <w:rPr>
             <w:rFonts w:eastAsia="Times New Roman" w:cstheme="minorHAnsi"/>
@@ -7282,7 +7295,7 @@
           <w:lang w:eastAsia="en-PH"/>
         </w:rPr>
       </w:pPr>
-      <w:hyperlink r:id="rId92" w:history="1">
+      <w:hyperlink r:id="rId93" w:history="1">
         <w:r>
           <w:rPr>
             <w:rFonts w:eastAsia="Times New Roman" w:cstheme="minorHAnsi"/>
@@ -7310,8 +7323,7 @@
           <w:lang w:eastAsia="en-PH"/>
         </w:rPr>
       </w:pPr>
-      <w:hyperlink r:id="rId93" w:history="1">
-        <w:proofErr w:type="spellStart"/>
+      <w:hyperlink r:id="rId94" w:history="1">
         <w:r>
           <w:rPr>
             <w:rFonts w:eastAsia="Times New Roman" w:cstheme="minorHAnsi"/>
@@ -7321,19 +7333,7 @@
             <w:u w:val="single"/>
             <w:lang w:eastAsia="en-PH"/>
           </w:rPr>
-          <w:t>ExpTreeLib</w:t>
-        </w:r>
-        <w:proofErr w:type="spellEnd"/>
-        <w:r>
-          <w:rPr>
-            <w:rFonts w:eastAsia="Times New Roman" w:cstheme="minorHAnsi"/>
-            <w:color w:val="0000FF"/>
-            <w:sz w:val="32"/>
-            <w:szCs w:val="32"/>
-            <w:u w:val="single"/>
-            <w:lang w:eastAsia="en-PH"/>
-          </w:rPr>
-          <w:t xml:space="preserve"> 3.2.0</w:t>
+          <w:t>ExpTreeLib 3.2.0</w:t>
         </w:r>
       </w:hyperlink>
     </w:p>
@@ -7351,7 +7351,7 @@
           <w:lang w:eastAsia="en-PH"/>
         </w:rPr>
       </w:pPr>
-      <w:hyperlink r:id="rId94" w:history="1">
+      <w:hyperlink r:id="rId95" w:history="1">
         <w:r>
           <w:rPr>
             <w:rFonts w:eastAsia="Times New Roman" w:cstheme="minorHAnsi"/>
@@ -7379,7 +7379,7 @@
           <w:lang w:eastAsia="en-PH"/>
         </w:rPr>
       </w:pPr>
-      <w:hyperlink r:id="rId95" w:history="1">
+      <w:hyperlink r:id="rId96" w:history="1">
         <w:r>
           <w:rPr>
             <w:rFonts w:eastAsia="Times New Roman" w:cstheme="minorHAnsi"/>
@@ -7407,8 +7407,7 @@
           <w:lang w:eastAsia="en-PH"/>
         </w:rPr>
       </w:pPr>
-      <w:hyperlink r:id="rId96" w:history="1">
-        <w:proofErr w:type="spellStart"/>
+      <w:hyperlink r:id="rId97" w:history="1">
         <w:r>
           <w:rPr>
             <w:rStyle w:val="Hyperlink"/>
@@ -7419,7 +7418,6 @@
           </w:rPr>
           <w:t>DotNetZip</w:t>
         </w:r>
-        <w:proofErr w:type="spellEnd"/>
       </w:hyperlink>
     </w:p>
     <w:p>
@@ -7462,7 +7460,7 @@
         <v:path o:extrusionok="f" gradientshapeok="t" o:connecttype="rect"/>
         <o:lock v:ext="edit" aspectratio="t"/>
       </v:shapetype>
-      <v:shape id="_x0000_i1752" type="#_x0000_t75" style="width:384pt;height:384pt;visibility:visible;mso-wrap-style:square" o:bullet="t">
+      <v:shape id="_x0000_i1048" type="#_x0000_t75" style="width:384pt;height:384pt;visibility:visible;mso-wrap-style:square" o:bullet="t">
         <v:imagedata r:id="rId1" o:title=""/>
       </v:shape>
     </w:pict>
@@ -12118,6 +12116,7 @@
     <w:lsdException w:name="HTML Sample" w:semiHidden="1" w:unhideWhenUsed="1"/>
     <w:lsdException w:name="HTML Typewriter" w:semiHidden="1" w:unhideWhenUsed="1"/>
     <w:lsdException w:name="HTML Variable" w:semiHidden="1" w:unhideWhenUsed="1"/>
+    <w:lsdException w:name="Normal Table" w:semiHidden="1" w:unhideWhenUsed="1"/>
     <w:lsdException w:name="annotation subject" w:semiHidden="1" w:unhideWhenUsed="1"/>
     <w:lsdException w:name="No List" w:semiHidden="1" w:unhideWhenUsed="1"/>
     <w:lsdException w:name="Outline List 1" w:semiHidden="1" w:unhideWhenUsed="1"/>
@@ -12164,8 +12163,10 @@
     <w:lsdException w:name="Table Subtle 2" w:semiHidden="1" w:unhideWhenUsed="1"/>
     <w:lsdException w:name="Table Web 1" w:semiHidden="1" w:unhideWhenUsed="1"/>
     <w:lsdException w:name="Table Web 2" w:semiHidden="1" w:unhideWhenUsed="1"/>
+    <w:lsdException w:name="Table Web 3" w:semiHidden="1" w:unhideWhenUsed="1"/>
     <w:lsdException w:name="Balloon Text" w:semiHidden="1" w:unhideWhenUsed="1"/>
     <w:lsdException w:name="Table Grid" w:uiPriority="39"/>
+    <w:lsdException w:name="Table Theme" w:semiHidden="1" w:unhideWhenUsed="1"/>
     <w:lsdException w:name="Placeholder Text" w:semiHidden="1"/>
     <w:lsdException w:name="No Spacing" w:uiPriority="1" w:qFormat="1"/>
     <w:lsdException w:name="Light Shading" w:uiPriority="60"/>

</xml_diff>